<commit_message>
Implementando abrir y guardar
</commit_message>
<xml_diff>
--- a/lab06.docx
+++ b/lab06.docx
@@ -150,21 +150,7 @@
         <w:rPr>
           <w:lang w:val="es-CO"/>
         </w:rPr>
-        <w:t xml:space="preserve"> con </w:t>
-      </w:r>
-      <w:proofErr w:type="spellStart"/>
-      <w:r>
-        <w:rPr>
-          <w:lang w:val="es-CO"/>
-        </w:rPr>
-        <w:t>javac</w:t>
-      </w:r>
-      <w:proofErr w:type="spellEnd"/>
-      <w:r>
-        <w:rPr>
-          <w:lang w:val="es-CO"/>
-        </w:rPr>
-        <w:t xml:space="preserve"> y ejecutamos con java presentation.java, de esta manera ejecutamos nuestro lab03 ahora llamado lab06 en consola.</w:t>
+        <w:t xml:space="preserve"> con javac y ejecutamos con java presentation.java, de esta manera ejecutamos nuestro lab03 ahora llamado lab06 en consola.</w:t>
       </w:r>
     </w:p>
     <w:p>
@@ -370,9 +356,100 @@
     </w:p>
     <w:p>
       <w:r>
-        <w:rPr>
-          <w:noProof/>
-        </w:rPr>
+        <w:drawing>
+          <wp:inline distT="0" distB="0" distL="0" distR="0" wp14:anchorId="2E80E557" wp14:editId="22E0519B">
+            <wp:extent cx="4374931" cy="2012188"/>
+            <wp:effectExtent l="0" t="0" r="6985" b="7620"/>
+            <wp:docPr id="1016717391" name="Imagen 2" descr="Interfaz de usuario gráfica&#10;&#10;El contenido generado por IA puede ser incorrecto.">
+              <a:extLst xmlns:a="http://schemas.openxmlformats.org/drawingml/2006/main">
+                <a:ext uri="{FF2B5EF4-FFF2-40B4-BE49-F238E27FC236}">
+                  <a16:creationId xmlns:a16="http://schemas.microsoft.com/office/drawing/2014/main" id="{8187D608-0AFC-44EF-9F32-C790225227D1}"/>
+                </a:ext>
+              </a:extLst>
+            </wp:docPr>
+            <wp:cNvGraphicFramePr>
+              <a:graphicFrameLocks xmlns:a="http://schemas.openxmlformats.org/drawingml/2006/main" noChangeAspect="1"/>
+            </wp:cNvGraphicFramePr>
+            <a:graphic xmlns:a="http://schemas.openxmlformats.org/drawingml/2006/main">
+              <a:graphicData uri="http://schemas.openxmlformats.org/drawingml/2006/picture">
+                <pic:pic xmlns:pic="http://schemas.openxmlformats.org/drawingml/2006/picture">
+                  <pic:nvPicPr>
+                    <pic:cNvPr id="1016717391" name="Imagen 2" descr="Interfaz de usuario gráfica&#10;&#10;El contenido generado por IA puede ser incorrecto."/>
+                    <pic:cNvPicPr/>
+                  </pic:nvPicPr>
+                  <pic:blipFill>
+                    <a:blip r:embed="rId9"/>
+                    <a:stretch>
+                      <a:fillRect/>
+                    </a:stretch>
+                  </pic:blipFill>
+                  <pic:spPr>
+                    <a:xfrm>
+                      <a:off x="0" y="0"/>
+                      <a:ext cx="4381407" cy="2015167"/>
+                    </a:xfrm>
+                    <a:prstGeom prst="rect">
+                      <a:avLst/>
+                    </a:prstGeom>
+                  </pic:spPr>
+                </pic:pic>
+              </a:graphicData>
+            </a:graphic>
+          </wp:inline>
+        </w:drawing>
+      </w:r>
+    </w:p>
+    <w:p>
+      <w:r>
+        <w:drawing>
+          <wp:inline distT="0" distB="0" distL="0" distR="0" wp14:anchorId="7D1AE8D7" wp14:editId="6FC968CC">
+            <wp:extent cx="5943600" cy="2663825"/>
+            <wp:effectExtent l="0" t="0" r="0" b="3175"/>
+            <wp:docPr id="1150375006" name="Imagen 1" descr="Imagen que contiene Rectángulo&#10;&#10;El contenido generado por IA puede ser incorrecto.">
+              <a:extLst xmlns:a="http://schemas.openxmlformats.org/drawingml/2006/main">
+                <a:ext uri="{FF2B5EF4-FFF2-40B4-BE49-F238E27FC236}">
+                  <a16:creationId xmlns:a16="http://schemas.microsoft.com/office/drawing/2014/main" id="{4F888829-D385-43C2-BAE3-909F52C066C9}"/>
+                </a:ext>
+              </a:extLst>
+            </wp:docPr>
+            <wp:cNvGraphicFramePr>
+              <a:graphicFrameLocks xmlns:a="http://schemas.openxmlformats.org/drawingml/2006/main" noChangeAspect="1"/>
+            </wp:cNvGraphicFramePr>
+            <a:graphic xmlns:a="http://schemas.openxmlformats.org/drawingml/2006/main">
+              <a:graphicData uri="http://schemas.openxmlformats.org/drawingml/2006/picture">
+                <pic:pic xmlns:pic="http://schemas.openxmlformats.org/drawingml/2006/picture">
+                  <pic:nvPicPr>
+                    <pic:cNvPr id="1150375006" name="Imagen 1" descr="Imagen que contiene Rectángulo&#10;&#10;El contenido generado por IA puede ser incorrecto."/>
+                    <pic:cNvPicPr/>
+                  </pic:nvPicPr>
+                  <pic:blipFill>
+                    <a:blip r:embed="rId10"/>
+                    <a:stretch>
+                      <a:fillRect/>
+                    </a:stretch>
+                  </pic:blipFill>
+                  <pic:spPr>
+                    <a:xfrm>
+                      <a:off x="0" y="0"/>
+                      <a:ext cx="5943600" cy="2663825"/>
+                    </a:xfrm>
+                    <a:prstGeom prst="rect">
+                      <a:avLst/>
+                    </a:prstGeom>
+                  </pic:spPr>
+                </pic:pic>
+              </a:graphicData>
+            </a:graphic>
+          </wp:inline>
+        </w:drawing>
+      </w:r>
+    </w:p>
+    <w:p>
+      <w:r>
+        <w:rPr>
+          <w:noProof/>
+        </w:rPr>
+        <w:lastRenderedPageBreak/>
         <w:drawing>
           <wp:inline distT="0" distB="0" distL="0" distR="0" wp14:anchorId="069F0208" wp14:editId="021A2662">
             <wp:extent cx="5943600" cy="1381125"/>
@@ -395,7 +472,7 @@
                     <pic:cNvPicPr/>
                   </pic:nvPicPr>
                   <pic:blipFill>
-                    <a:blip r:embed="rId9">
+                    <a:blip r:embed="rId11">
                       <a:extLst>
                         <a:ext uri="{28A0092B-C50C-407E-A947-70E740481C1C}">
                           <a14:useLocalDpi xmlns:a14="http://schemas.microsoft.com/office/drawing/2010/main"/>
@@ -449,7 +526,7 @@
                     <pic:cNvPicPr/>
                   </pic:nvPicPr>
                   <pic:blipFill>
-                    <a:blip r:embed="rId10">
+                    <a:blip r:embed="rId12">
                       <a:extLst>
                         <a:ext uri="{28A0092B-C50C-407E-A947-70E740481C1C}">
                           <a14:useLocalDpi xmlns:a14="http://schemas.microsoft.com/office/drawing/2010/main"/>
@@ -505,7 +582,7 @@
                     <pic:cNvPicPr/>
                   </pic:nvPicPr>
                   <pic:blipFill>
-                    <a:blip r:embed="rId11"/>
+                    <a:blip r:embed="rId13"/>
                     <a:stretch>
                       <a:fillRect/>
                     </a:stretch>
@@ -556,7 +633,7 @@
                     <pic:cNvPicPr/>
                   </pic:nvPicPr>
                   <pic:blipFill>
-                    <a:blip r:embed="rId12"/>
+                    <a:blip r:embed="rId14"/>
                     <a:stretch>
                       <a:fillRect/>
                     </a:stretch>
@@ -606,7 +683,7 @@
                     <pic:cNvPicPr/>
                   </pic:nvPicPr>
                   <pic:blipFill>
-                    <a:blip r:embed="rId13"/>
+                    <a:blip r:embed="rId15"/>
                     <a:stretch>
                       <a:fillRect/>
                     </a:stretch>
@@ -636,6 +713,7 @@
         <w:rPr>
           <w:noProof/>
         </w:rPr>
+        <w:lastRenderedPageBreak/>
         <w:drawing>
           <wp:inline distT="0" distB="0" distL="0" distR="0" wp14:anchorId="03EF1410" wp14:editId="4AC9551B">
             <wp:extent cx="5943600" cy="1316355"/>
@@ -658,7 +736,7 @@
                     <pic:cNvPicPr/>
                   </pic:nvPicPr>
                   <pic:blipFill>
-                    <a:blip r:embed="rId14"/>
+                    <a:blip r:embed="rId16"/>
                     <a:stretch>
                       <a:fillRect/>
                     </a:stretch>
@@ -707,7 +785,7 @@
                     <pic:cNvPicPr/>
                   </pic:nvPicPr>
                   <pic:blipFill>
-                    <a:blip r:embed="rId15"/>
+                    <a:blip r:embed="rId17"/>
                     <a:stretch>
                       <a:fillRect/>
                     </a:stretch>
@@ -757,7 +835,7 @@
                     <pic:cNvPicPr/>
                   </pic:nvPicPr>
                   <pic:blipFill>
-                    <a:blip r:embed="rId16"/>
+                    <a:blip r:embed="rId18"/>
                     <a:stretch>
                       <a:fillRect/>
                     </a:stretch>
@@ -808,7 +886,7 @@
                     <pic:cNvPicPr/>
                   </pic:nvPicPr>
                   <pic:blipFill>
-                    <a:blip r:embed="rId17"/>
+                    <a:blip r:embed="rId19"/>
                     <a:stretch>
                       <a:fillRect/>
                     </a:stretch>
@@ -858,7 +936,7 @@
                     <pic:cNvPicPr/>
                   </pic:nvPicPr>
                   <pic:blipFill>
-                    <a:blip r:embed="rId18"/>
+                    <a:blip r:embed="rId20"/>
                     <a:stretch>
                       <a:fillRect/>
                     </a:stretch>
@@ -908,7 +986,7 @@
                     <pic:cNvPicPr/>
                   </pic:nvPicPr>
                   <pic:blipFill>
-                    <a:blip r:embed="rId19"/>
+                    <a:blip r:embed="rId21"/>
                     <a:stretch>
                       <a:fillRect/>
                     </a:stretch>
@@ -936,6 +1014,7 @@
         <w:rPr>
           <w:noProof/>
         </w:rPr>
+        <w:lastRenderedPageBreak/>
         <w:drawing>
           <wp:inline distT="0" distB="0" distL="0" distR="0" wp14:anchorId="63ED12A7" wp14:editId="38817D8D">
             <wp:extent cx="5943538" cy="1039091"/>
@@ -958,7 +1037,7 @@
                     <pic:cNvPicPr/>
                   </pic:nvPicPr>
                   <pic:blipFill>
-                    <a:blip r:embed="rId20">
+                    <a:blip r:embed="rId22">
                       <a:extLst>
                         <a:ext uri="{28A0092B-C50C-407E-A947-70E740481C1C}">
                           <a14:useLocalDpi xmlns:a14="http://schemas.microsoft.com/office/drawing/2010/main"/>
@@ -1013,7 +1092,7 @@
                     <pic:cNvPicPr/>
                   </pic:nvPicPr>
                   <pic:blipFill>
-                    <a:blip r:embed="rId20">
+                    <a:blip r:embed="rId22">
                       <a:extLst>
                         <a:ext uri="{28A0092B-C50C-407E-A947-70E740481C1C}">
                           <a14:useLocalDpi xmlns:a14="http://schemas.microsoft.com/office/drawing/2010/main"/>
@@ -1068,7 +1147,7 @@
                     <pic:cNvPicPr/>
                   </pic:nvPicPr>
                   <pic:blipFill>
-                    <a:blip r:embed="rId20">
+                    <a:blip r:embed="rId22">
                       <a:extLst>
                         <a:ext uri="{28A0092B-C50C-407E-A947-70E740481C1C}">
                           <a14:useLocalDpi xmlns:a14="http://schemas.microsoft.com/office/drawing/2010/main"/>
@@ -1123,7 +1202,7 @@
                     <pic:cNvPicPr/>
                   </pic:nvPicPr>
                   <pic:blipFill>
-                    <a:blip r:embed="rId21">
+                    <a:blip r:embed="rId23">
                       <a:extLst>
                         <a:ext uri="{28A0092B-C50C-407E-A947-70E740481C1C}">
                           <a14:useLocalDpi xmlns:a14="http://schemas.microsoft.com/office/drawing/2010/main"/>
@@ -1156,7 +1235,6 @@
         <w:rPr>
           <w:noProof/>
         </w:rPr>
-        <w:lastRenderedPageBreak/>
         <w:drawing>
           <wp:inline distT="0" distB="0" distL="0" distR="0" wp14:anchorId="1ECFE96B" wp14:editId="167CF36F">
             <wp:extent cx="5943600" cy="295275"/>
@@ -1179,7 +1257,7 @@
                     <pic:cNvPicPr/>
                   </pic:nvPicPr>
                   <pic:blipFill>
-                    <a:blip r:embed="rId22">
+                    <a:blip r:embed="rId24">
                       <a:extLst>
                         <a:ext uri="{28A0092B-C50C-407E-A947-70E740481C1C}">
                           <a14:useLocalDpi xmlns:a14="http://schemas.microsoft.com/office/drawing/2010/main"/>

</xml_diff>